<commit_message>
modified modelling report by adding to the model exploration section. Also added 2 new constraints to the modelling report.
</commit_message>
<xml_diff>
--- a/documents/final/modelling_report.docx
+++ b/documents/final/modelling_report.docx
@@ -46,7 +46,21 @@
           <w:i/>
           <w:iCs/>
         </w:rPr>
-        <w:t xml:space="preserve"> a single King, controlled by player Black, is in checkmate, stalemate, or neither during player Black’s turn. Player White controls any number of pieces, of any rank, in any configuration. </w:t>
+        <w:t xml:space="preserve"> a single King, controlled by player Black, is in checkmate, stalemate, or neither during player Black’s turn. Player White </w:t>
+      </w:r>
+      <w:r>
+        <w:rPr>
+          <w:i/>
+          <w:iCs/>
+        </w:rPr>
+        <w:t xml:space="preserve">starts the game at the top of the board and </w:t>
+      </w:r>
+      <w:r>
+        <w:rPr>
+          <w:i/>
+          <w:iCs/>
+        </w:rPr>
+        <w:t xml:space="preserve">controls any number of pieces, of any rank, in any configuration. </w:t>
       </w:r>
     </w:p>
     <w:p/>
@@ -169,7 +183,28 @@
           <w:i/>
           <w:iCs/>
         </w:rPr>
-        <w:t xml:space="preserve"> – Evaluates the presence of a given piece on a given space on the chessboard. “XX” is replaced by a code relating to each piece; “BK” represents the Black King, “WK” represents White’s King, “WQ” represents the White Queen, “WR” the Rook, “WB” the Bishop, “WH” the Knight (WH representing “White Horse”, an alias of the Knight), and “WP” the White Pawn. These codes carry to other propositions as well.</w:t>
+        <w:t xml:space="preserve"> – Evaluates the presence of a given piece on a given space on the chessboard. “XX” is replaced by a code relating to each piece; “BK” represents the Black King, “WK” represents </w:t>
+      </w:r>
+      <w:r>
+        <w:rPr>
+          <w:i/>
+          <w:iCs/>
+        </w:rPr>
+        <w:t xml:space="preserve">the </w:t>
+      </w:r>
+      <w:r>
+        <w:rPr>
+          <w:i/>
+          <w:iCs/>
+        </w:rPr>
+        <w:t>White King, “WQ” represents the White Queen, “WR” the Rook, “WB” the Bishop, “WH” the Knight (WH representing “White Horse”, an alias of the Knight), and “WP” the White Pawn. These codes carry to other propositions as well.</w:t>
+      </w:r>
+      <w:r>
+        <w:rPr>
+          <w:i/>
+          <w:iCs/>
+        </w:rPr>
+        <w:t xml:space="preserve"> True if the space is occupied by piece XX.</w:t>
       </w:r>
     </w:p>
     <w:p>
@@ -241,7 +276,6 @@
         </w:rPr>
       </w:pPr>
     </w:p>
-    <w:p/>
     <w:p>
       <w:pPr>
         <w:pStyle w:val="Heading1"/>
@@ -311,23 +345,7 @@
           <w:i/>
           <w:iCs/>
         </w:rPr>
-        <w:t xml:space="preserve">or a single car. Essentially, we want to see the pattern for </w:t>
-      </w:r>
-      <w:proofErr w:type="gramStart"/>
-      <w:r>
-        <w:rPr>
-          <w:i/>
-          <w:iCs/>
-        </w:rPr>
-        <w:t>all of</w:t>
-      </w:r>
-      <w:proofErr w:type="gramEnd"/>
-      <w:r>
-        <w:rPr>
-          <w:i/>
-          <w:iCs/>
-        </w:rPr>
-        <w:t xml:space="preserve"> the types of constraints, and not every constraint enumerated.</w:t>
+        <w:t>or a single car. Essentially, we want to see the pattern for all of the types of constraints, and not every constraint enumerated.</w:t>
       </w:r>
     </w:p>
     <w:p>
@@ -372,35 +390,14 @@
           <w:i/>
           <w:iCs/>
         </w:rPr>
-        <w:t xml:space="preserve"> </w:t>
-      </w:r>
-      <w:r>
-        <w:rPr>
-          <w:i/>
-          <w:iCs/>
-        </w:rPr>
-        <w:t>¬</w:t>
-      </w:r>
-      <w:r>
-        <w:rPr>
-          <w:i/>
-          <w:iCs/>
-        </w:rPr>
-        <w:t>(</w:t>
-      </w:r>
-      <w:r>
-        <w:rPr>
-          <w:i/>
-          <w:iCs/>
-        </w:rPr>
-        <w:t>Stale</w:t>
-      </w:r>
-      <w:r>
-        <w:rPr>
-          <w:i/>
-          <w:iCs/>
-        </w:rPr>
-        <w:t>mate)</w:t>
+        <w:t xml:space="preserve"> ¬</w:t>
+      </w:r>
+      <w:r>
+        <w:rPr>
+          <w:i/>
+          <w:iCs/>
+        </w:rPr>
+        <w:t>(Stalemate)</w:t>
       </w:r>
       <w:r>
         <w:rPr>
@@ -503,22 +500,204 @@
           <w:iCs/>
         </w:rPr>
       </w:pPr>
-    </w:p>
-    <w:p>
-      <w:pPr>
-        <w:rPr>
-          <w:i/>
-          <w:iCs/>
-        </w:rPr>
-      </w:pPr>
-    </w:p>
-    <w:p>
-      <w:pPr>
-        <w:rPr>
-          <w:i/>
-          <w:iCs/>
-        </w:rPr>
-      </w:pPr>
+      <w:proofErr w:type="spellStart"/>
+      <w:r>
+        <w:rPr>
+          <w:i/>
+          <w:iCs/>
+        </w:rPr>
+        <w:t>BK_No_Moves</w:t>
+      </w:r>
+      <w:proofErr w:type="spellEnd"/>
+      <w:r>
+        <w:rPr>
+          <w:i/>
+          <w:iCs/>
+        </w:rPr>
+        <w:t xml:space="preserve"> </w:t>
+      </w:r>
+      <w:r>
+        <w:rPr>
+          <w:rFonts w:ascii="Cambria Math" w:hAnsi="Cambria Math" w:cs="Cambria Math"/>
+          <w:i/>
+          <w:iCs/>
+        </w:rPr>
+        <w:t>∧</w:t>
+      </w:r>
+      <w:r>
+        <w:rPr>
+          <w:i/>
+          <w:iCs/>
+        </w:rPr>
+        <w:t xml:space="preserve"> C</w:t>
+      </w:r>
+      <w:r>
+        <w:rPr>
+          <w:i/>
+          <w:iCs/>
+        </w:rPr>
+        <w:t xml:space="preserve">heck </w:t>
+      </w:r>
+      <w:r>
+        <w:rPr>
+          <w:i/>
+          <w:iCs/>
+        </w:rPr>
+        <w:sym w:font="Wingdings" w:char="F0F3"/>
+      </w:r>
+      <w:r>
+        <w:rPr>
+          <w:i/>
+          <w:iCs/>
+        </w:rPr>
+        <w:t xml:space="preserve"> Checkmate</w:t>
+      </w:r>
+    </w:p>
+    <w:p>
+      <w:pPr>
+        <w:rPr>
+          <w:i/>
+          <w:iCs/>
+        </w:rPr>
+      </w:pPr>
+      <w:r>
+        <w:rPr>
+          <w:i/>
+          <w:iCs/>
+        </w:rPr>
+        <w:t>The Black King is in checkmate if and only if the Black King has no possible legal moves and the Black King is in Check.</w:t>
+      </w:r>
+    </w:p>
+    <w:p>
+      <w:pPr>
+        <w:rPr>
+          <w:i/>
+          <w:iCs/>
+        </w:rPr>
+      </w:pPr>
+      <w:proofErr w:type="spellStart"/>
+      <w:r>
+        <w:rPr>
+          <w:i/>
+          <w:iCs/>
+        </w:rPr>
+        <w:t>B</w:t>
+      </w:r>
+      <w:r>
+        <w:rPr>
+          <w:i/>
+          <w:iCs/>
+        </w:rPr>
+        <w:t>K_No_Moves</w:t>
+      </w:r>
+      <w:proofErr w:type="spellEnd"/>
+      <w:r>
+        <w:rPr>
+          <w:i/>
+          <w:iCs/>
+        </w:rPr>
+        <w:t xml:space="preserve"> </w:t>
+      </w:r>
+      <w:r>
+        <w:rPr>
+          <w:rFonts w:ascii="Cambria Math" w:hAnsi="Cambria Math" w:cs="Cambria Math"/>
+          <w:i/>
+          <w:iCs/>
+        </w:rPr>
+        <w:t>∧</w:t>
+      </w:r>
+      <w:r>
+        <w:rPr>
+          <w:i/>
+          <w:iCs/>
+        </w:rPr>
+        <w:t xml:space="preserve"> </w:t>
+      </w:r>
+      <w:r>
+        <w:rPr>
+          <w:i/>
+          <w:iCs/>
+        </w:rPr>
+        <w:t>¬</w:t>
+      </w:r>
+      <w:r>
+        <w:rPr>
+          <w:i/>
+          <w:iCs/>
+        </w:rPr>
+        <w:t>C</w:t>
+      </w:r>
+      <w:r>
+        <w:rPr>
+          <w:i/>
+          <w:iCs/>
+        </w:rPr>
+        <w:t xml:space="preserve">heck </w:t>
+      </w:r>
+      <w:r>
+        <w:rPr>
+          <w:i/>
+          <w:iCs/>
+        </w:rPr>
+        <w:sym w:font="Wingdings" w:char="F0F3"/>
+      </w:r>
+      <w:r>
+        <w:rPr>
+          <w:i/>
+          <w:iCs/>
+        </w:rPr>
+        <w:t xml:space="preserve"> Stale</w:t>
+      </w:r>
+      <w:r>
+        <w:rPr>
+          <w:i/>
+          <w:iCs/>
+        </w:rPr>
+        <w:t>mate</w:t>
+      </w:r>
+    </w:p>
+    <w:p>
+      <w:pPr>
+        <w:rPr>
+          <w:i/>
+          <w:iCs/>
+        </w:rPr>
+      </w:pPr>
+      <w:r>
+        <w:rPr>
+          <w:i/>
+          <w:iCs/>
+        </w:rPr>
+        <w:t xml:space="preserve">The Black King is in </w:t>
+      </w:r>
+      <w:r>
+        <w:rPr>
+          <w:i/>
+          <w:iCs/>
+        </w:rPr>
+        <w:t>stalemate</w:t>
+      </w:r>
+      <w:r>
+        <w:rPr>
+          <w:i/>
+          <w:iCs/>
+        </w:rPr>
+        <w:t xml:space="preserve"> if and only if the Black King has no possible legal moves and the Black King is </w:t>
+      </w:r>
+      <w:r>
+        <w:rPr>
+          <w:i/>
+          <w:iCs/>
+        </w:rPr>
+        <w:t xml:space="preserve">not </w:t>
+      </w:r>
+      <w:r>
+        <w:rPr>
+          <w:i/>
+          <w:iCs/>
+        </w:rPr>
+        <w:t>in Check.</w:t>
+      </w:r>
     </w:p>
     <w:p/>
     <w:p>
@@ -651,278 +830,525 @@
           <w:i/>
           <w:iCs/>
         </w:rPr>
-        <w:t>Bishop</w:t>
-      </w:r>
-      <w:r>
-        <w:rPr>
-          <w:i/>
-          <w:iCs/>
-        </w:rPr>
-        <w:t xml:space="preserve"> – Minimum of </w:t>
-      </w:r>
-      <w:r>
-        <w:rPr>
-          <w:i/>
-          <w:iCs/>
-        </w:rPr>
-        <w:t>3</w:t>
-      </w:r>
-      <w:r>
-        <w:rPr>
-          <w:i/>
-          <w:iCs/>
-        </w:rPr>
-        <w:t xml:space="preserve"> for Stalemate, </w:t>
-      </w:r>
-      <w:r>
-        <w:rPr>
-          <w:i/>
-          <w:iCs/>
-        </w:rPr>
-        <w:t>3</w:t>
-      </w:r>
-      <w:r>
-        <w:rPr>
-          <w:i/>
-          <w:iCs/>
-        </w:rPr>
-        <w:t xml:space="preserve"> for Checkmate. 5</w:t>
-      </w:r>
-      <w:r>
-        <w:rPr>
-          <w:i/>
-          <w:iCs/>
-        </w:rPr>
-        <w:t>7</w:t>
-      </w:r>
-      <w:r>
-        <w:rPr>
-          <w:i/>
-          <w:iCs/>
-        </w:rPr>
-        <w:t xml:space="preserve"> White </w:t>
-      </w:r>
-      <w:r>
-        <w:rPr>
-          <w:i/>
-          <w:iCs/>
-        </w:rPr>
-        <w:t>Bishops</w:t>
-      </w:r>
-      <w:r>
-        <w:rPr>
-          <w:i/>
-          <w:iCs/>
-        </w:rPr>
-        <w:t xml:space="preserve"> can coexist with a Black King without ending the game.</w:t>
-      </w:r>
-    </w:p>
-    <w:p>
-      <w:pPr>
-        <w:rPr>
-          <w:i/>
-          <w:iCs/>
-        </w:rPr>
-      </w:pPr>
-      <w:r>
-        <w:rPr>
-          <w:i/>
-          <w:iCs/>
-        </w:rPr>
-        <w:t>Knight</w:t>
-      </w:r>
-      <w:r>
-        <w:rPr>
-          <w:i/>
-          <w:iCs/>
-        </w:rPr>
-        <w:t xml:space="preserve"> – Minimum of 2 for Stalemate, </w:t>
-      </w:r>
-      <w:r>
-        <w:rPr>
-          <w:i/>
-          <w:iCs/>
-        </w:rPr>
-        <w:t>3</w:t>
-      </w:r>
-      <w:r>
-        <w:rPr>
-          <w:i/>
-          <w:iCs/>
-        </w:rPr>
-        <w:t xml:space="preserve"> for Checkmate. </w:t>
-      </w:r>
-      <w:r>
-        <w:rPr>
-          <w:i/>
-          <w:iCs/>
-        </w:rPr>
-        <w:t>61</w:t>
-      </w:r>
-      <w:r>
-        <w:rPr>
-          <w:i/>
-          <w:iCs/>
-        </w:rPr>
-        <w:t xml:space="preserve"> White </w:t>
-      </w:r>
-      <w:r>
-        <w:rPr>
-          <w:i/>
-          <w:iCs/>
-        </w:rPr>
-        <w:t>Knights</w:t>
-      </w:r>
-      <w:r>
-        <w:rPr>
-          <w:i/>
-          <w:iCs/>
-        </w:rPr>
-        <w:t xml:space="preserve"> can coexist with a Black King without ending the game.</w:t>
-      </w:r>
-    </w:p>
-    <w:p>
-      <w:pPr>
-        <w:rPr>
-          <w:i/>
-          <w:iCs/>
-        </w:rPr>
-      </w:pPr>
-      <w:r>
-        <w:rPr>
-          <w:i/>
-          <w:iCs/>
-        </w:rPr>
-        <w:t>Pawn</w:t>
-      </w:r>
-      <w:r>
-        <w:rPr>
-          <w:i/>
-          <w:iCs/>
-        </w:rPr>
-        <w:t xml:space="preserve"> – Minimum of </w:t>
-      </w:r>
-      <w:r>
-        <w:rPr>
-          <w:i/>
-          <w:iCs/>
-        </w:rPr>
-        <w:t>3</w:t>
-      </w:r>
-      <w:r>
-        <w:rPr>
-          <w:i/>
-          <w:iCs/>
-        </w:rPr>
-        <w:t xml:space="preserve"> for Stalemate, </w:t>
-      </w:r>
-      <w:r>
-        <w:rPr>
-          <w:i/>
-          <w:iCs/>
-        </w:rPr>
-        <w:t>4</w:t>
-      </w:r>
-      <w:r>
-        <w:rPr>
-          <w:i/>
-          <w:iCs/>
-        </w:rPr>
-        <w:t xml:space="preserve"> for Checkmate. </w:t>
-      </w:r>
-      <w:r>
-        <w:rPr>
-          <w:i/>
-          <w:iCs/>
-        </w:rPr>
-        <w:t>63</w:t>
-      </w:r>
-      <w:r>
-        <w:rPr>
-          <w:i/>
-          <w:iCs/>
-        </w:rPr>
-        <w:t xml:space="preserve"> White </w:t>
-      </w:r>
-      <w:r>
-        <w:rPr>
-          <w:i/>
-          <w:iCs/>
-        </w:rPr>
-        <w:t>Pawns (an entire board full!)</w:t>
-      </w:r>
-      <w:r>
-        <w:rPr>
-          <w:i/>
-          <w:iCs/>
-        </w:rPr>
-        <w:t xml:space="preserve"> can coexist with a Black King without ending the game.</w:t>
-      </w:r>
-    </w:p>
-    <w:p>
-      <w:pPr>
-        <w:rPr>
-          <w:i/>
-          <w:iCs/>
-        </w:rPr>
-      </w:pPr>
-      <w:r>
-        <w:rPr>
-          <w:i/>
-          <w:iCs/>
-        </w:rPr>
-        <w:t>King</w:t>
-      </w:r>
-      <w:r>
-        <w:rPr>
-          <w:i/>
-          <w:iCs/>
-        </w:rPr>
-        <w:t xml:space="preserve"> – Minimum of </w:t>
-      </w:r>
-      <w:r>
-        <w:rPr>
-          <w:i/>
-          <w:iCs/>
-        </w:rPr>
-        <w:t>2</w:t>
-      </w:r>
-      <w:r>
-        <w:rPr>
-          <w:i/>
-          <w:iCs/>
-        </w:rPr>
-        <w:t xml:space="preserve"> for Stalemate, </w:t>
-      </w:r>
-      <w:r>
-        <w:rPr>
-          <w:i/>
-          <w:iCs/>
-        </w:rPr>
-        <w:t>and no number of White Kings can checkmate a Black King</w:t>
-      </w:r>
-      <w:r>
-        <w:rPr>
-          <w:i/>
-          <w:iCs/>
-        </w:rPr>
-        <w:t xml:space="preserve">. </w:t>
-      </w:r>
-      <w:r>
-        <w:rPr>
-          <w:i/>
-          <w:iCs/>
-        </w:rPr>
-        <w:t>58 White Kings can coexist with a Black King without ending the game, possibly for either side!</w:t>
-      </w:r>
-    </w:p>
-    <w:p/>
+        <w:t>Bishop – Minimum of 3 for Stalemate, 3 for Checkmate. 57 White Bishops can coexist with a Black King without ending the game.</w:t>
+      </w:r>
+    </w:p>
+    <w:p>
+      <w:pPr>
+        <w:rPr>
+          <w:i/>
+          <w:iCs/>
+        </w:rPr>
+      </w:pPr>
+      <w:r>
+        <w:rPr>
+          <w:i/>
+          <w:iCs/>
+        </w:rPr>
+        <w:t>Knight – Minimum of 2 for Stalemate, 3 for Checkmate. 61 White Knights can coexist with a Black King without ending the game.</w:t>
+      </w:r>
+    </w:p>
+    <w:p>
+      <w:pPr>
+        <w:rPr>
+          <w:i/>
+          <w:iCs/>
+        </w:rPr>
+      </w:pPr>
+      <w:r>
+        <w:rPr>
+          <w:i/>
+          <w:iCs/>
+        </w:rPr>
+        <w:t>Pawn – Minimum of 3 for Stalemate, 4 for Checkmate. 63 White Pawns (an entire board full!) can coexist with a Black King without ending the game.</w:t>
+      </w:r>
+    </w:p>
+    <w:p>
+      <w:pPr>
+        <w:rPr>
+          <w:i/>
+          <w:iCs/>
+        </w:rPr>
+      </w:pPr>
+      <w:r>
+        <w:rPr>
+          <w:i/>
+          <w:iCs/>
+        </w:rPr>
+        <w:lastRenderedPageBreak/>
+        <w:t>King – Minimum of 2 for Stalemate, and no number of White Kings can checkmate a Black King. 58 White Kings can coexist with a Black King without ending the game, possibly for either side!</w:t>
+      </w:r>
+    </w:p>
+    <w:p>
+      <w:pPr>
+        <w:rPr>
+          <w:i/>
+          <w:iCs/>
+        </w:rPr>
+      </w:pPr>
+      <w:r>
+        <w:rPr>
+          <w:i/>
+          <w:iCs/>
+        </w:rPr>
+        <w:t xml:space="preserve">Another exploration we tried was to input an example board and have the program find out if the board was in </w:t>
+      </w:r>
+      <w:r>
+        <w:rPr>
+          <w:i/>
+          <w:iCs/>
+        </w:rPr>
+        <w:t xml:space="preserve">check, </w:t>
+      </w:r>
+      <w:r>
+        <w:rPr>
+          <w:i/>
+          <w:iCs/>
+        </w:rPr>
+        <w:t>checkmate</w:t>
+      </w:r>
+      <w:r>
+        <w:rPr>
+          <w:i/>
+          <w:iCs/>
+        </w:rPr>
+        <w:t xml:space="preserve"> or </w:t>
+      </w:r>
+      <w:r>
+        <w:rPr>
+          <w:i/>
+          <w:iCs/>
+        </w:rPr>
+        <w:t xml:space="preserve">stalemate. </w:t>
+      </w:r>
+      <w:r>
+        <w:rPr>
+          <w:i/>
+          <w:iCs/>
+        </w:rPr>
+        <w:t xml:space="preserve">This is done by </w:t>
+      </w:r>
+      <w:r>
+        <w:rPr>
+          <w:i/>
+          <w:iCs/>
+        </w:rPr>
+        <w:t xml:space="preserve">using the potential moves of the white pieces to </w:t>
+      </w:r>
+      <w:r>
+        <w:rPr>
+          <w:i/>
+          <w:iCs/>
+        </w:rPr>
+        <w:t>check the potential moves of the black kin</w:t>
+      </w:r>
+      <w:r>
+        <w:rPr>
+          <w:i/>
+          <w:iCs/>
+        </w:rPr>
+        <w:t>g</w:t>
+      </w:r>
+      <w:r>
+        <w:rPr>
+          <w:i/>
+          <w:iCs/>
+        </w:rPr>
+        <w:t xml:space="preserve"> </w:t>
+      </w:r>
+      <w:r>
+        <w:rPr>
+          <w:i/>
+          <w:iCs/>
+        </w:rPr>
+        <w:t>and to check</w:t>
+      </w:r>
+      <w:r>
+        <w:rPr>
+          <w:i/>
+          <w:iCs/>
+        </w:rPr>
+        <w:t xml:space="preserve"> if the king is in check.</w:t>
+      </w:r>
+      <w:r>
+        <w:rPr>
+          <w:i/>
+          <w:iCs/>
+        </w:rPr>
+        <w:t xml:space="preserve"> </w:t>
+      </w:r>
+      <w:r>
+        <w:rPr>
+          <w:i/>
+          <w:iCs/>
+        </w:rPr>
+        <w:t>If the king has at least 1 legal potential move</w:t>
+      </w:r>
+      <w:r>
+        <w:rPr>
+          <w:i/>
+          <w:iCs/>
+        </w:rPr>
+        <w:t xml:space="preserve"> and is in check</w:t>
+      </w:r>
+      <w:r>
+        <w:rPr>
+          <w:i/>
+          <w:iCs/>
+        </w:rPr>
+        <w:t>, then the king is simply in check.</w:t>
+      </w:r>
+      <w:r>
+        <w:rPr>
+          <w:i/>
+          <w:iCs/>
+        </w:rPr>
+        <w:t xml:space="preserve"> If there are no potential moves for the black king and the king is in check, then the king is in checkmate. If there are no potential moves for the black king and the king is not in check, then the king is in stalemate.</w:t>
+      </w:r>
+      <w:r>
+        <w:rPr>
+          <w:i/>
+          <w:iCs/>
+        </w:rPr>
+        <w:t xml:space="preserve"> Otherwise, there is no solution</w:t>
+      </w:r>
+    </w:p>
+    <w:p>
+      <w:pPr>
+        <w:rPr>
+          <w:i/>
+          <w:iCs/>
+        </w:rPr>
+      </w:pPr>
+      <w:r>
+        <w:rPr>
+          <w:i/>
+          <w:iCs/>
+        </w:rPr>
+        <w:t xml:space="preserve">Ex. </w:t>
+      </w:r>
+    </w:p>
+    <w:p>
+      <w:pPr>
+        <w:spacing w:after="0" w:line="270" w:lineRule="atLeast"/>
+        <w:rPr>
+          <w:i/>
+          <w:iCs/>
+          <w:color w:val="000000" w:themeColor="text1"/>
+        </w:rPr>
+      </w:pPr>
+      <w:r>
+        <w:rPr>
+          <w:i/>
+          <w:iCs/>
+          <w:color w:val="000000" w:themeColor="text1"/>
+        </w:rPr>
+        <w:t>board = [</w:t>
+      </w:r>
+    </w:p>
+    <w:p>
+      <w:pPr>
+        <w:spacing w:after="0" w:line="270" w:lineRule="atLeast"/>
+        <w:rPr>
+          <w:i/>
+          <w:iCs/>
+          <w:color w:val="000000" w:themeColor="text1"/>
+        </w:rPr>
+      </w:pPr>
+      <w:r>
+        <w:rPr>
+          <w:i/>
+          <w:iCs/>
+          <w:color w:val="000000" w:themeColor="text1"/>
+        </w:rPr>
+        <w:t>  </w:t>
+      </w:r>
+      <w:r>
+        <w:rPr>
+          <w:i/>
+          <w:iCs/>
+          <w:color w:val="000000" w:themeColor="text1"/>
+        </w:rPr>
+        <w:t xml:space="preserve"> </w:t>
+      </w:r>
+      <w:r>
+        <w:rPr>
+          <w:i/>
+          <w:iCs/>
+          <w:color w:val="000000" w:themeColor="text1"/>
+        </w:rPr>
+        <w:t> ["BK",0,"WP",0,0,0,0,0],</w:t>
+      </w:r>
+    </w:p>
+    <w:p>
+      <w:pPr>
+        <w:spacing w:after="0" w:line="270" w:lineRule="atLeast"/>
+        <w:rPr>
+          <w:i/>
+          <w:iCs/>
+          <w:color w:val="000000" w:themeColor="text1"/>
+        </w:rPr>
+      </w:pPr>
+      <w:r>
+        <w:rPr>
+          <w:i/>
+          <w:iCs/>
+          <w:color w:val="000000" w:themeColor="text1"/>
+        </w:rPr>
+        <w:t>    [0,"WQ",0,0,0,0,0,0],</w:t>
+      </w:r>
+    </w:p>
+    <w:p>
+      <w:pPr>
+        <w:spacing w:after="0" w:line="270" w:lineRule="atLeast"/>
+        <w:rPr>
+          <w:i/>
+          <w:iCs/>
+          <w:color w:val="000000" w:themeColor="text1"/>
+        </w:rPr>
+      </w:pPr>
+      <w:r>
+        <w:rPr>
+          <w:i/>
+          <w:iCs/>
+          <w:color w:val="000000" w:themeColor="text1"/>
+        </w:rPr>
+        <w:t>    [0,0,0,0,0,0,0,0],</w:t>
+      </w:r>
+    </w:p>
+    <w:p>
+      <w:pPr>
+        <w:spacing w:after="0" w:line="270" w:lineRule="atLeast"/>
+        <w:rPr>
+          <w:i/>
+          <w:iCs/>
+          <w:color w:val="000000" w:themeColor="text1"/>
+        </w:rPr>
+      </w:pPr>
+      <w:r>
+        <w:rPr>
+          <w:i/>
+          <w:iCs/>
+          <w:color w:val="000000" w:themeColor="text1"/>
+        </w:rPr>
+        <w:t>  </w:t>
+      </w:r>
+      <w:r>
+        <w:rPr>
+          <w:i/>
+          <w:iCs/>
+          <w:color w:val="000000" w:themeColor="text1"/>
+        </w:rPr>
+        <w:t xml:space="preserve"> [</w:t>
+      </w:r>
+      <w:r>
+        <w:rPr>
+          <w:i/>
+          <w:iCs/>
+          <w:color w:val="000000" w:themeColor="text1"/>
+        </w:rPr>
+        <w:t>0,0,0,0,0,0,0,0],</w:t>
+      </w:r>
+    </w:p>
+    <w:p>
+      <w:pPr>
+        <w:spacing w:after="0" w:line="270" w:lineRule="atLeast"/>
+        <w:rPr>
+          <w:i/>
+          <w:iCs/>
+          <w:color w:val="000000" w:themeColor="text1"/>
+        </w:rPr>
+      </w:pPr>
+      <w:r>
+        <w:rPr>
+          <w:i/>
+          <w:iCs/>
+          <w:color w:val="000000" w:themeColor="text1"/>
+        </w:rPr>
+        <w:t>  </w:t>
+      </w:r>
+      <w:r>
+        <w:rPr>
+          <w:i/>
+          <w:iCs/>
+          <w:color w:val="000000" w:themeColor="text1"/>
+        </w:rPr>
+        <w:t xml:space="preserve"> </w:t>
+      </w:r>
+      <w:r>
+        <w:rPr>
+          <w:i/>
+          <w:iCs/>
+          <w:color w:val="000000" w:themeColor="text1"/>
+        </w:rPr>
+        <w:t>[0,0,0,0,0,0,0,0],</w:t>
+      </w:r>
+    </w:p>
+    <w:p>
+      <w:pPr>
+        <w:spacing w:after="0" w:line="270" w:lineRule="atLeast"/>
+        <w:rPr>
+          <w:i/>
+          <w:iCs/>
+          <w:color w:val="000000" w:themeColor="text1"/>
+        </w:rPr>
+      </w:pPr>
+      <w:r>
+        <w:rPr>
+          <w:i/>
+          <w:iCs/>
+          <w:color w:val="000000" w:themeColor="text1"/>
+        </w:rPr>
+        <w:t>   [0,0,0,0,0,0,0,0],</w:t>
+      </w:r>
+    </w:p>
+    <w:p>
+      <w:pPr>
+        <w:spacing w:after="0" w:line="270" w:lineRule="atLeast"/>
+        <w:rPr>
+          <w:i/>
+          <w:iCs/>
+          <w:color w:val="000000" w:themeColor="text1"/>
+        </w:rPr>
+      </w:pPr>
+      <w:r>
+        <w:rPr>
+          <w:i/>
+          <w:iCs/>
+          <w:color w:val="000000" w:themeColor="text1"/>
+        </w:rPr>
+        <w:t>   [0,0,0,0,0,0,0,0],</w:t>
+      </w:r>
+    </w:p>
+    <w:p>
+      <w:pPr>
+        <w:spacing w:after="0" w:line="270" w:lineRule="atLeast"/>
+        <w:rPr>
+          <w:i/>
+          <w:iCs/>
+          <w:color w:val="000000" w:themeColor="text1"/>
+        </w:rPr>
+      </w:pPr>
+      <w:r>
+        <w:rPr>
+          <w:i/>
+          <w:iCs/>
+          <w:color w:val="000000" w:themeColor="text1"/>
+        </w:rPr>
+        <w:t>   [0,0,0,0,0,0,0,0]]</w:t>
+      </w:r>
+    </w:p>
+    <w:p>
+      <w:pPr>
+        <w:spacing w:after="0" w:line="270" w:lineRule="atLeast"/>
+        <w:rPr>
+          <w:i/>
+          <w:iCs/>
+          <w:color w:val="000000" w:themeColor="text1"/>
+        </w:rPr>
+      </w:pPr>
+    </w:p>
+    <w:p>
+      <w:pPr>
+        <w:spacing w:after="0" w:line="270" w:lineRule="atLeast"/>
+        <w:rPr>
+          <w:i/>
+          <w:iCs/>
+          <w:color w:val="000000" w:themeColor="text1"/>
+        </w:rPr>
+      </w:pPr>
+      <w:r>
+        <w:rPr>
+          <w:i/>
+          <w:iCs/>
+          <w:color w:val="000000" w:themeColor="text1"/>
+        </w:rPr>
+        <w:t xml:space="preserve">Output: </w:t>
+      </w:r>
+    </w:p>
+    <w:p>
+      <w:pPr>
+        <w:spacing w:after="0" w:line="270" w:lineRule="atLeast"/>
+        <w:rPr>
+          <w:i/>
+          <w:iCs/>
+          <w:color w:val="000000" w:themeColor="text1"/>
+        </w:rPr>
+      </w:pPr>
+    </w:p>
+    <w:p>
+      <w:pPr>
+        <w:spacing w:after="0" w:line="270" w:lineRule="atLeast"/>
+        <w:rPr>
+          <w:i/>
+          <w:iCs/>
+          <w:color w:val="000000" w:themeColor="text1"/>
+        </w:rPr>
+      </w:pPr>
+      <w:r>
+        <w:rPr>
+          <w:i/>
+          <w:iCs/>
+          <w:color w:val="000000" w:themeColor="text1"/>
+        </w:rPr>
+        <w:t>This board has the king in check</w:t>
+      </w:r>
+    </w:p>
+    <w:p>
+      <w:pPr>
+        <w:spacing w:after="0" w:line="270" w:lineRule="atLeast"/>
+        <w:rPr>
+          <w:i/>
+          <w:iCs/>
+          <w:color w:val="000000" w:themeColor="text1"/>
+        </w:rPr>
+      </w:pPr>
+      <w:r>
+        <w:rPr>
+          <w:i/>
+          <w:iCs/>
+          <w:color w:val="000000" w:themeColor="text1"/>
+        </w:rPr>
+        <w:t>Furthermore, the king is also in checkmate!</w:t>
+      </w:r>
+    </w:p>
+    <w:p>
+      <w:pPr>
+        <w:spacing w:after="0" w:line="270" w:lineRule="atLeast"/>
+        <w:rPr>
+          <w:i/>
+          <w:iCs/>
+          <w:color w:val="000000" w:themeColor="text1"/>
+        </w:rPr>
+      </w:pPr>
+    </w:p>
+    <w:p>
+      <w:pPr>
+        <w:rPr>
+          <w:i/>
+          <w:iCs/>
+        </w:rPr>
+      </w:pPr>
+      <w:r>
+        <w:rPr>
+          <w:i/>
+          <w:iCs/>
+        </w:rPr>
+        <w:t xml:space="preserve">Finally, we’ve also used our model to find all the total solutions for a given board size. </w:t>
+      </w:r>
+      <w:r>
+        <w:rPr>
+          <w:i/>
+          <w:iCs/>
+        </w:rPr>
+        <w:t>This will go through every possible board for the given board size and check if the board is in checkmate or stalemate. If you are going to try this out, it is highly recommended to start with a 3x3 board and go from there to make sure that your computer doesn’t crash considering the number of possible models. A good computer can maybe do a 6x6 board.</w:t>
+      </w:r>
+    </w:p>
     <w:p>
       <w:pPr>
         <w:pStyle w:val="Heading1"/>
       </w:pPr>
       <w:r>
-        <w:lastRenderedPageBreak/>
         <w:t>First-Order Extension</w:t>
       </w:r>
     </w:p>
@@ -1311,7 +1737,7 @@
               <v:stroke joinstyle="miter"/>
               <v:path gradientshapeok="t" o:connecttype="rect"/>
             </v:shapetype>
-            <v:shape id="Text Box 218" o:spid="_x0000_s1026" type="#_x0000_t202" style="position:absolute;margin-left:0;margin-top:0;width:468pt;height:13.45pt;z-index:251660288;visibility:visible;mso-wrap-style:square;mso-width-percent:1000;mso-height-percent:0;mso-wrap-distance-left:9pt;mso-wrap-distance-top:0;mso-wrap-distance-right:9pt;mso-wrap-distance-bottom:0;mso-position-horizontal:left;mso-position-horizontal-relative:margin;mso-position-vertical:center;mso-position-vertical-relative:top-margin-area;mso-width-percent:1000;mso-height-percent:0;mso-width-relative:margin;mso-height-relative:page;v-text-anchor:middle" o:gfxdata="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" o:allowincell="f" filled="f" stroked="f">
+            <v:shape id="Text Box 218" o:spid="_x0000_s1026" type="#_x0000_t202" style="position:absolute;margin-left:0;margin-top:0;width:468pt;height:13.45pt;z-index:251660288;visibility:visible;mso-wrap-style:square;mso-width-percent:1000;mso-height-percent:0;mso-wrap-distance-left:9pt;mso-wrap-distance-top:0;mso-wrap-distance-right:9pt;mso-wrap-distance-bottom:0;mso-position-horizontal:left;mso-position-horizontal-relative:margin;mso-position-vertical:center;mso-position-vertical-relative:top-margin-area;mso-width-percent:1000;mso-height-percent:0;mso-width-relative:margin;mso-height-relative:page;v-text-anchor:middle" o:gfxdata="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" o:allowincell="f" filled="f" stroked="f">
               <v:textbox style="mso-fit-shape-to-text:t" inset=",0,,0">
                 <w:txbxContent>
                   <w:sdt>
@@ -1464,7 +1890,7 @@
         </mc:Choice>
         <mc:Fallback>
           <w:pict>
-            <v:shape w14:anchorId="033ED14C" id="Text Box 219" o:spid="_x0000_s1027" type="#_x0000_t202" style="position:absolute;margin-left:0;margin-top:0;width:1in;height:13.45pt;z-index:251659264;visibility:visible;mso-wrap-style:square;mso-width-percent:1000;mso-height-percent:0;mso-wrap-distance-left:9pt;mso-wrap-distance-top:0;mso-wrap-distance-right:9pt;mso-wrap-distance-bottom:0;mso-position-horizontal:left;mso-position-horizontal-relative:page;mso-position-vertical:center;mso-position-vertical-relative:top-margin-area;mso-width-percent:1000;mso-height-percent:0;mso-width-relative:left-margin-area;mso-height-relative:page;v-text-anchor:middle" o:gfxdata="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" o:allowincell="f" fillcolor="#a8d08d [1945]" stroked="f">
+            <v:shape w14:anchorId="033ED14C" id="Text Box 219" o:spid="_x0000_s1027" type="#_x0000_t202" style="position:absolute;margin-left:0;margin-top:0;width:1in;height:13.45pt;z-index:251659264;visibility:visible;mso-wrap-style:square;mso-width-percent:1000;mso-height-percent:0;mso-wrap-distance-left:9pt;mso-wrap-distance-top:0;mso-wrap-distance-right:9pt;mso-wrap-distance-bottom:0;mso-position-horizontal:left;mso-position-horizontal-relative:page;mso-position-vertical:center;mso-position-vertical-relative:top-margin-area;mso-width-percent:1000;mso-height-percent:0;mso-width-relative:left-margin-area;mso-height-relative:page;v-text-anchor:middle" o:gfxdata="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" o:allowincell="f" fillcolor="#a8d08d [1945]" stroked="f">
               <v:textbox style="mso-fit-shape-to-text:t" inset=",0,,0">
                 <w:txbxContent>
                   <w:p>

</xml_diff>

<commit_message>
Minor changes to modelling report
</commit_message>
<xml_diff>
--- a/documents/final/modelling_report.docx
+++ b/documents/final/modelling_report.docx
@@ -613,7 +613,16 @@
         <w:t>Finally, we’ve also used our model to find all the total solutions for a given board size. This will go through every possible board for the given board size and check if the board is in checkmate or stalemate. If you are going to tr</w:t>
       </w:r>
       <w:r>
-        <w:t>y this out, it is highly recommended to start with a 3x3 board and go from there to make sure that your computer doesn’t crash considering the number of possible models. A good computer can maybe do a 6x6 board. It is interesting to know how many ways cert</w:t>
+        <w:t>y this out, it is highly recommended to start with a 3x3 board and go from there to make sure that your computer doesn’t crash considering the number of possible models. A good computer can maybe do a 5</w:t>
+      </w:r>
+      <w:r>
+        <w:t>x5</w:t>
+      </w:r>
+      <w:r>
+        <w:t xml:space="preserve"> board in less than an hour</w:t>
+      </w:r>
+      <w:r>
+        <w:t>. It is interesting to know how many ways cert</w:t>
       </w:r>
       <w:r>
         <w:t>ain results can be accomplished with specific numbers of pieces on a chess board.</w:t>
@@ -624,7 +633,10 @@
         <w:spacing w:after="160" w:line="256" w:lineRule="auto"/>
       </w:pPr>
       <w:r>
-        <w:t xml:space="preserve">One example of exploring the model by counting solutions we performed was to see how many ways 2 rooks can put a king in checkmate on a 4x4 board, as well as a 5x5 board. On </w:t>
+        <w:t>One example of exploring the model by counting solutions we performed was to see how many ways 2 rooks can put a king in stale</w:t>
+      </w:r>
+      <w:r>
+        <w:t xml:space="preserve">mate on a 4x4 board, as well as a 5x5 board. On </w:t>
       </w:r>
       <w:r>
         <w:t xml:space="preserve">a 4x4 board we found there are 40 ways for this to happen, while on a 5x5 board there were 72. </w:t>

</xml_diff>